<commit_message>
Documentação finalizada, projeto 100% finalizado.
</commit_message>
<xml_diff>
--- a/Documentação/Ratz.docx
+++ b/Documentação/Ratz.docx
@@ -6,8 +6,6 @@
       <w:pPr>
         <w:jc w:val="center"/>
       </w:pPr>
-      <w:bookmarkStart w:id="0" w:name="_GoBack"/>
-      <w:bookmarkEnd w:id="0"/>
       <w:r>
         <w:rPr>
           <w:noProof/>
@@ -87,7 +85,7 @@
           <w:szCs w:val="72"/>
         </w:rPr>
       </w:pPr>
-      <w:bookmarkStart w:id="1" w:name="_Toc112956129"/>
+      <w:bookmarkStart w:id="0" w:name="_Toc112956129"/>
     </w:p>
     <w:p>
       <w:pPr>
@@ -229,156 +227,922 @@
         </w:rPr>
       </w:pPr>
     </w:p>
-    <w:p>
-      <w:pPr>
-        <w:pStyle w:val="Ttulo"/>
-        <w:rPr>
-          <w:color w:val="000000" w:themeColor="text1"/>
+    <w:bookmarkEnd w:id="0"/>
+    <w:p>
+      <w:pPr>
+        <w:pStyle w:val="paragraph"/>
+        <w:spacing w:before="0" w:beforeAutospacing="0" w:after="0" w:afterAutospacing="0"/>
+        <w:textAlignment w:val="baseline"/>
+        <w:rPr>
+          <w:rFonts w:asciiTheme="majorHAnsi" w:eastAsiaTheme="majorEastAsia" w:hAnsiTheme="majorHAnsi" w:cstheme="majorBidi"/>
+          <w:color w:val="000000" w:themeColor="text1"/>
+          <w:spacing w:val="-7"/>
           <w:sz w:val="72"/>
           <w:szCs w:val="72"/>
-        </w:rPr>
-      </w:pPr>
-    </w:p>
-    <w:p>
-      <w:pPr>
-        <w:pStyle w:val="Ttulo"/>
-        <w:rPr>
-          <w:color w:val="000000" w:themeColor="text1"/>
+          <w:lang w:eastAsia="en-US"/>
+        </w:rPr>
+      </w:pPr>
+    </w:p>
+    <w:p>
+      <w:pPr>
+        <w:pStyle w:val="paragraph"/>
+        <w:spacing w:before="0" w:beforeAutospacing="0" w:after="0" w:afterAutospacing="0"/>
+        <w:textAlignment w:val="baseline"/>
+        <w:rPr>
+          <w:rFonts w:ascii="Segoe UI" w:hAnsi="Segoe UI" w:cs="Segoe UI"/>
+          <w:color w:val="2E74B5"/>
+          <w:sz w:val="18"/>
+          <w:szCs w:val="18"/>
+        </w:rPr>
+      </w:pPr>
+      <w:r>
+        <w:rPr>
+          <w:rStyle w:val="normaltextrun"/>
+          <w:rFonts w:ascii="Calibri Light" w:hAnsi="Calibri Light" w:cs="Calibri Light"/>
+          <w:color w:val="000000"/>
           <w:sz w:val="72"/>
           <w:szCs w:val="72"/>
         </w:rPr>
-      </w:pPr>
-      <w:r>
-        <w:rPr>
-          <w:color w:val="000000" w:themeColor="text1"/>
+        <w:lastRenderedPageBreak/>
+        <w:t>Contexto do site</w:t>
+      </w:r>
+      <w:r>
+        <w:rPr>
+          <w:rStyle w:val="eop"/>
+          <w:rFonts w:ascii="Calibri Light" w:eastAsiaTheme="majorEastAsia" w:hAnsi="Calibri Light" w:cs="Calibri Light"/>
+          <w:color w:val="000000"/>
           <w:sz w:val="72"/>
           <w:szCs w:val="72"/>
         </w:rPr>
-        <w:lastRenderedPageBreak/>
-        <w:t>Contexto</w:t>
-      </w:r>
-      <w:bookmarkEnd w:id="1"/>
-    </w:p>
-    <w:p>
-      <w:pPr>
-        <w:rPr>
-          <w:rFonts w:ascii="Arial" w:hAnsi="Arial" w:cs="Arial"/>
-        </w:rPr>
-      </w:pPr>
-    </w:p>
-    <w:p>
-      <w:pPr>
-        <w:rPr>
-          <w:rFonts w:ascii="Arial" w:hAnsi="Arial" w:cs="Arial"/>
-          <w:sz w:val="24"/>
-          <w:szCs w:val="24"/>
-        </w:rPr>
-      </w:pPr>
-      <w:r>
-        <w:rPr>
-          <w:rFonts w:ascii="Arial" w:hAnsi="Arial" w:cs="Arial"/>
-          <w:sz w:val="24"/>
-          <w:szCs w:val="24"/>
+        <w:t> </w:t>
+      </w:r>
+    </w:p>
+    <w:p>
+      <w:pPr>
+        <w:pStyle w:val="paragraph"/>
+        <w:spacing w:before="0" w:beforeAutospacing="0" w:after="0" w:afterAutospacing="0"/>
+        <w:textAlignment w:val="baseline"/>
+        <w:rPr>
+          <w:rFonts w:ascii="Segoe UI" w:hAnsi="Segoe UI" w:cs="Segoe UI"/>
+          <w:sz w:val="18"/>
+          <w:szCs w:val="18"/>
+        </w:rPr>
+      </w:pPr>
+      <w:r>
+        <w:rPr>
+          <w:rStyle w:val="eop"/>
+          <w:rFonts w:ascii="Calibri" w:eastAsiaTheme="majorEastAsia" w:hAnsi="Calibri" w:cs="Calibri"/>
+          <w:sz w:val="21"/>
+          <w:szCs w:val="21"/>
+        </w:rPr>
+        <w:t> </w:t>
+      </w:r>
+    </w:p>
+    <w:p>
+      <w:pPr>
+        <w:pStyle w:val="paragraph"/>
+        <w:spacing w:before="0" w:beforeAutospacing="0" w:after="0" w:afterAutospacing="0"/>
+        <w:textAlignment w:val="baseline"/>
+        <w:rPr>
+          <w:rFonts w:ascii="Segoe UI" w:hAnsi="Segoe UI" w:cs="Segoe UI"/>
+          <w:sz w:val="18"/>
+          <w:szCs w:val="18"/>
+        </w:rPr>
+      </w:pPr>
+      <w:r>
+        <w:rPr>
+          <w:rStyle w:val="normaltextrun"/>
+          <w:rFonts w:ascii="Arial" w:hAnsi="Arial" w:cs="Arial"/>
         </w:rPr>
         <w:t>O projeto individual RATZ foi criado para mostrar um pouco mais sobre minha pessoa e meus gostos para a faculdade.</w:t>
       </w:r>
-    </w:p>
-    <w:p>
-      <w:pPr>
-        <w:rPr>
-          <w:rFonts w:ascii="Arial" w:hAnsi="Arial" w:cs="Arial"/>
-          <w:sz w:val="24"/>
-          <w:szCs w:val="24"/>
-        </w:rPr>
-      </w:pPr>
-      <w:r>
-        <w:rPr>
-          <w:rFonts w:ascii="Arial" w:hAnsi="Arial" w:cs="Arial"/>
-          <w:sz w:val="24"/>
-          <w:szCs w:val="24"/>
-        </w:rPr>
-        <w:t>Contendo um site institucional, documentação e um GitHub próprio, tem o tema minimalista, com cores padrões em preto e branco, login</w:t>
-      </w:r>
-      <w:r>
-        <w:rPr>
-          <w:rFonts w:ascii="Arial" w:hAnsi="Arial" w:cs="Arial"/>
-          <w:sz w:val="24"/>
-          <w:szCs w:val="24"/>
-        </w:rPr>
-        <w:t>/cadastro</w:t>
-      </w:r>
-      <w:r>
-        <w:rPr>
-          <w:rFonts w:ascii="Arial" w:hAnsi="Arial" w:cs="Arial"/>
-          <w:sz w:val="24"/>
-          <w:szCs w:val="24"/>
-        </w:rPr>
-        <w:t xml:space="preserve"> e interações com o usuário.</w:t>
-      </w:r>
-    </w:p>
-    <w:p>
-      <w:pPr>
-        <w:rPr>
-          <w:rFonts w:ascii="Arial" w:hAnsi="Arial" w:cs="Arial"/>
-          <w:sz w:val="24"/>
-          <w:szCs w:val="24"/>
-        </w:rPr>
-      </w:pPr>
-      <w:r>
-        <w:rPr>
-          <w:rFonts w:ascii="Arial" w:hAnsi="Arial" w:cs="Arial"/>
-          <w:sz w:val="24"/>
-          <w:szCs w:val="24"/>
-        </w:rPr>
-        <w:t>Nele você pode aprender os cuidados básicos para quem quer adotar ratos e não sabe por onde começar, uma calculadora para saber a quantidade de ratos que caberiam em uma gaio</w:t>
-      </w:r>
-      <w:r>
-        <w:rPr>
-          <w:rFonts w:ascii="Arial" w:hAnsi="Arial" w:cs="Arial"/>
-          <w:sz w:val="24"/>
-          <w:szCs w:val="24"/>
-        </w:rPr>
-        <w:t xml:space="preserve">la, cuidados com a alimentação, </w:t>
-      </w:r>
-      <w:r>
-        <w:rPr>
-          <w:rFonts w:ascii="Arial" w:hAnsi="Arial" w:cs="Arial"/>
-          <w:sz w:val="24"/>
-          <w:szCs w:val="24"/>
-        </w:rPr>
-        <w:t xml:space="preserve">etc. E </w:t>
-      </w:r>
-      <w:r>
-        <w:rPr>
-          <w:rFonts w:ascii="Arial" w:hAnsi="Arial" w:cs="Arial"/>
-          <w:sz w:val="24"/>
-          <w:szCs w:val="24"/>
-        </w:rPr>
-        <w:t>um quiz onde você pode ver o quão preparado o usuário estará para começar a criar ratos.</w:t>
-      </w:r>
-    </w:p>
-    <w:p/>
-    <w:p>
-      <w:pPr>
-        <w:pStyle w:val="Ttulo"/>
-        <w:rPr>
-          <w:rFonts w:cstheme="majorHAnsi"/>
-          <w:color w:val="000000" w:themeColor="text1"/>
+      <w:r>
+        <w:rPr>
+          <w:rStyle w:val="eop"/>
+          <w:rFonts w:ascii="Arial" w:eastAsiaTheme="majorEastAsia" w:hAnsi="Arial" w:cs="Arial"/>
+        </w:rPr>
+        <w:t> </w:t>
+      </w:r>
+    </w:p>
+    <w:p>
+      <w:pPr>
+        <w:pStyle w:val="paragraph"/>
+        <w:spacing w:before="0" w:beforeAutospacing="0" w:after="0" w:afterAutospacing="0"/>
+        <w:textAlignment w:val="baseline"/>
+        <w:rPr>
+          <w:rFonts w:ascii="Segoe UI" w:hAnsi="Segoe UI" w:cs="Segoe UI"/>
+          <w:sz w:val="18"/>
+          <w:szCs w:val="18"/>
+        </w:rPr>
+      </w:pPr>
+      <w:r>
+        <w:rPr>
+          <w:rStyle w:val="normaltextrun"/>
+          <w:rFonts w:ascii="Arial" w:hAnsi="Arial" w:cs="Arial"/>
+        </w:rPr>
+        <w:t>Contendo um site institucional, documentação e um GitHub próprio, tem o tema minimalista, com cores padrões em preto e branco, login/cadastro e interações com o usuário.</w:t>
+      </w:r>
+      <w:r>
+        <w:rPr>
+          <w:rStyle w:val="eop"/>
+          <w:rFonts w:ascii="Arial" w:eastAsiaTheme="majorEastAsia" w:hAnsi="Arial" w:cs="Arial"/>
+        </w:rPr>
+        <w:t> </w:t>
+      </w:r>
+    </w:p>
+    <w:p>
+      <w:pPr>
+        <w:pStyle w:val="paragraph"/>
+        <w:spacing w:before="0" w:beforeAutospacing="0" w:after="0" w:afterAutospacing="0"/>
+        <w:textAlignment w:val="baseline"/>
+        <w:rPr>
+          <w:rFonts w:ascii="Segoe UI" w:hAnsi="Segoe UI" w:cs="Segoe UI"/>
+          <w:sz w:val="18"/>
+          <w:szCs w:val="18"/>
+        </w:rPr>
+      </w:pPr>
+      <w:r>
+        <w:rPr>
+          <w:rStyle w:val="normaltextrun"/>
+          <w:rFonts w:ascii="Arial" w:hAnsi="Arial" w:cs="Arial"/>
+        </w:rPr>
+        <w:t xml:space="preserve">Nele você pode aprender os cuidados básicos para quem quer adotar ratos e não sabe por onde começar, uma calculadora para saber a quantidade de ratos que caberiam em uma gaiola, cuidados com a alimentação, um quiz onde você pode ver o quão preparado o usuário estará para começar a criar ratos e um teste de </w:t>
+      </w:r>
+      <w:r>
+        <w:rPr>
+          <w:rStyle w:val="normaltextrun"/>
+          <w:rFonts w:ascii="Arial" w:hAnsi="Arial" w:cs="Arial"/>
+        </w:rPr>
+        <w:t>qual ratinho</w:t>
+      </w:r>
+      <w:r>
+        <w:rPr>
+          <w:rStyle w:val="normaltextrun"/>
+          <w:rFonts w:ascii="Arial" w:hAnsi="Arial" w:cs="Arial"/>
+        </w:rPr>
+        <w:t xml:space="preserve"> você seria. </w:t>
+      </w:r>
+      <w:r>
+        <w:rPr>
+          <w:rStyle w:val="eop"/>
+          <w:rFonts w:ascii="Arial" w:eastAsiaTheme="majorEastAsia" w:hAnsi="Arial" w:cs="Arial"/>
+        </w:rPr>
+        <w:t> </w:t>
+      </w:r>
+    </w:p>
+    <w:p>
+      <w:pPr>
+        <w:pStyle w:val="paragraph"/>
+        <w:spacing w:before="0" w:beforeAutospacing="0" w:after="0" w:afterAutospacing="0"/>
+        <w:textAlignment w:val="baseline"/>
+        <w:rPr>
+          <w:rFonts w:ascii="Segoe UI" w:hAnsi="Segoe UI" w:cs="Segoe UI"/>
+          <w:sz w:val="18"/>
+          <w:szCs w:val="18"/>
+        </w:rPr>
+      </w:pPr>
+      <w:r>
+        <w:rPr>
+          <w:rStyle w:val="normaltextrun"/>
+          <w:rFonts w:ascii="Arial" w:hAnsi="Arial" w:cs="Arial"/>
+        </w:rPr>
+        <w:t>Ratos são animais muito indesejáveis pelas pessoas, são taxados como pragas, doença ambulante e muitas coisas piores, mas ratos são mesmo esses animais agressivos e doentes como as pessoas dizem? </w:t>
+      </w:r>
+      <w:r>
+        <w:rPr>
+          <w:rStyle w:val="eop"/>
+          <w:rFonts w:ascii="Arial" w:eastAsiaTheme="majorEastAsia" w:hAnsi="Arial" w:cs="Arial"/>
+        </w:rPr>
+        <w:t> </w:t>
+      </w:r>
+    </w:p>
+    <w:p>
+      <w:pPr>
+        <w:pStyle w:val="paragraph"/>
+        <w:spacing w:before="0" w:beforeAutospacing="0" w:after="0" w:afterAutospacing="0"/>
+        <w:textAlignment w:val="baseline"/>
+        <w:rPr>
+          <w:rFonts w:ascii="Segoe UI" w:hAnsi="Segoe UI" w:cs="Segoe UI"/>
+          <w:sz w:val="18"/>
+          <w:szCs w:val="18"/>
+        </w:rPr>
+      </w:pPr>
+      <w:r>
+        <w:rPr>
+          <w:rStyle w:val="normaltextrun"/>
+          <w:rFonts w:ascii="Arial" w:hAnsi="Arial" w:cs="Arial"/>
+        </w:rPr>
+        <w:t>No site RATZ vou mostrar que isso não é verdade, no site vai mostrar um lado dos ratos que muitos não conhecem, como PETS de estimação.</w:t>
+      </w:r>
+      <w:r>
+        <w:rPr>
+          <w:rStyle w:val="eop"/>
+          <w:rFonts w:ascii="Arial" w:eastAsiaTheme="majorEastAsia" w:hAnsi="Arial" w:cs="Arial"/>
+        </w:rPr>
+        <w:t> </w:t>
+      </w:r>
+    </w:p>
+    <w:p>
+      <w:pPr>
+        <w:pStyle w:val="paragraph"/>
+        <w:spacing w:before="0" w:beforeAutospacing="0" w:after="0" w:afterAutospacing="0"/>
+        <w:textAlignment w:val="baseline"/>
+        <w:rPr>
+          <w:rFonts w:ascii="Segoe UI" w:hAnsi="Segoe UI" w:cs="Segoe UI"/>
+          <w:sz w:val="18"/>
+          <w:szCs w:val="18"/>
+        </w:rPr>
+      </w:pPr>
+      <w:r>
+        <w:rPr>
+          <w:rStyle w:val="normaltextrun"/>
+          <w:rFonts w:ascii="Arial" w:hAnsi="Arial" w:cs="Arial"/>
+        </w:rPr>
+        <w:t xml:space="preserve">Ratos são leais, carinhosos e limpos, muito contrário ao que as pessoas pensam deles, vivem e </w:t>
+      </w:r>
+      <w:r>
+        <w:rPr>
+          <w:rStyle w:val="normaltextrun"/>
+          <w:rFonts w:ascii="Arial" w:hAnsi="Arial" w:cs="Arial"/>
+        </w:rPr>
+        <w:t>colônias</w:t>
+      </w:r>
+      <w:r>
+        <w:rPr>
+          <w:rStyle w:val="normaltextrun"/>
+          <w:rFonts w:ascii="Arial" w:hAnsi="Arial" w:cs="Arial"/>
+        </w:rPr>
+        <w:t xml:space="preserve"> e sentem luto, tristeza e alegria como nós, ratos nem sempre são portadores de doenças como muitos pensam, temos que pensar que eles vivem em locais sujos exatamente por isso acabam tendo doenças. Por serem animais que se </w:t>
+      </w:r>
+      <w:r>
+        <w:rPr>
+          <w:rStyle w:val="normaltextrun"/>
+          <w:rFonts w:ascii="Arial" w:hAnsi="Arial" w:cs="Arial"/>
+        </w:rPr>
+        <w:t>multiplicam</w:t>
+      </w:r>
+      <w:r>
+        <w:rPr>
+          <w:rStyle w:val="normaltextrun"/>
+          <w:rFonts w:ascii="Arial" w:hAnsi="Arial" w:cs="Arial"/>
+        </w:rPr>
+        <w:t xml:space="preserve"> rápido são considerados uma praga, mas gatos e cachorros na rua vivem a mesma situação que a deles e não são considerados da mesma forma.</w:t>
+      </w:r>
+      <w:r>
+        <w:rPr>
+          <w:rStyle w:val="eop"/>
+          <w:rFonts w:ascii="Arial" w:eastAsiaTheme="majorEastAsia" w:hAnsi="Arial" w:cs="Arial"/>
+        </w:rPr>
+        <w:t> </w:t>
+      </w:r>
+    </w:p>
+    <w:p>
+      <w:pPr>
+        <w:pStyle w:val="paragraph"/>
+        <w:spacing w:before="0" w:beforeAutospacing="0" w:after="0" w:afterAutospacing="0"/>
+        <w:textAlignment w:val="baseline"/>
+        <w:rPr>
+          <w:rFonts w:ascii="Segoe UI" w:hAnsi="Segoe UI" w:cs="Segoe UI"/>
+          <w:sz w:val="18"/>
+          <w:szCs w:val="18"/>
+        </w:rPr>
+      </w:pPr>
+      <w:r>
+        <w:rPr>
+          <w:rStyle w:val="normaltextrun"/>
+          <w:rFonts w:ascii="Arial" w:hAnsi="Arial" w:cs="Arial"/>
+        </w:rPr>
+        <w:t xml:space="preserve">Depois que o </w:t>
+      </w:r>
+      <w:r>
+        <w:rPr>
+          <w:rStyle w:val="normaltextrun"/>
+          <w:rFonts w:ascii="Arial" w:hAnsi="Arial" w:cs="Arial"/>
+        </w:rPr>
+        <w:t>usuário</w:t>
+      </w:r>
+      <w:r>
+        <w:rPr>
+          <w:rStyle w:val="normaltextrun"/>
+          <w:rFonts w:ascii="Arial" w:hAnsi="Arial" w:cs="Arial"/>
+        </w:rPr>
+        <w:t xml:space="preserve"> conhecer o site RATZ espero que as pessoas conheçam o lado bom dos ratos e não tenham tanto nojo e desgosto de ratos.</w:t>
+      </w:r>
+      <w:r>
+        <w:rPr>
+          <w:rStyle w:val="eop"/>
+          <w:rFonts w:ascii="Arial" w:eastAsiaTheme="majorEastAsia" w:hAnsi="Arial" w:cs="Arial"/>
+        </w:rPr>
+        <w:t> </w:t>
+      </w:r>
+    </w:p>
+    <w:p>
+      <w:pPr>
+        <w:pStyle w:val="paragraph"/>
+        <w:spacing w:before="0" w:beforeAutospacing="0" w:after="0" w:afterAutospacing="0"/>
+        <w:textAlignment w:val="baseline"/>
+        <w:rPr>
+          <w:rStyle w:val="eop"/>
+          <w:rFonts w:ascii="Calibri" w:eastAsiaTheme="majorEastAsia" w:hAnsi="Calibri" w:cs="Calibri"/>
+          <w:sz w:val="21"/>
+          <w:szCs w:val="21"/>
+        </w:rPr>
+      </w:pPr>
+      <w:r>
+        <w:rPr>
+          <w:rStyle w:val="eop"/>
+          <w:rFonts w:ascii="Calibri" w:eastAsiaTheme="majorEastAsia" w:hAnsi="Calibri" w:cs="Calibri"/>
+          <w:sz w:val="21"/>
+          <w:szCs w:val="21"/>
+        </w:rPr>
+        <w:t> </w:t>
+      </w:r>
+    </w:p>
+    <w:p>
+      <w:pPr>
+        <w:pStyle w:val="paragraph"/>
+        <w:spacing w:before="0" w:beforeAutospacing="0" w:after="0" w:afterAutospacing="0"/>
+        <w:textAlignment w:val="baseline"/>
+        <w:rPr>
+          <w:rFonts w:ascii="Segoe UI" w:hAnsi="Segoe UI" w:cs="Segoe UI"/>
+          <w:sz w:val="18"/>
+          <w:szCs w:val="18"/>
+        </w:rPr>
+      </w:pPr>
+    </w:p>
+    <w:p>
+      <w:pPr>
+        <w:pStyle w:val="paragraph"/>
+        <w:spacing w:before="0" w:beforeAutospacing="0" w:after="0" w:afterAutospacing="0"/>
+        <w:textAlignment w:val="baseline"/>
+        <w:rPr>
+          <w:rFonts w:ascii="Segoe UI" w:hAnsi="Segoe UI" w:cs="Segoe UI"/>
+          <w:color w:val="2E74B5"/>
+          <w:sz w:val="18"/>
+          <w:szCs w:val="18"/>
+        </w:rPr>
+      </w:pPr>
+      <w:r>
+        <w:rPr>
+          <w:rStyle w:val="normaltextrun"/>
+          <w:rFonts w:ascii="Calibri Light" w:hAnsi="Calibri Light" w:cs="Calibri Light"/>
+          <w:color w:val="000000"/>
           <w:sz w:val="72"/>
           <w:szCs w:val="72"/>
         </w:rPr>
-      </w:pPr>
-      <w:bookmarkStart w:id="2" w:name="_Toc112956131"/>
-      <w:r>
-        <w:rPr>
-          <w:rFonts w:cstheme="majorHAnsi"/>
-          <w:color w:val="000000" w:themeColor="text1"/>
+        <w:t>Contexto pessoal</w:t>
+      </w:r>
+      <w:r>
+        <w:rPr>
+          <w:rStyle w:val="eop"/>
+          <w:rFonts w:ascii="Calibri Light" w:eastAsiaTheme="majorEastAsia" w:hAnsi="Calibri Light" w:cs="Calibri Light"/>
+          <w:color w:val="000000"/>
           <w:sz w:val="72"/>
           <w:szCs w:val="72"/>
         </w:rPr>
+        <w:t> </w:t>
+      </w:r>
+    </w:p>
+    <w:p>
+      <w:pPr>
+        <w:pStyle w:val="paragraph"/>
+        <w:spacing w:before="0" w:beforeAutospacing="0" w:after="0" w:afterAutospacing="0"/>
+        <w:textAlignment w:val="baseline"/>
+        <w:rPr>
+          <w:rFonts w:ascii="Segoe UI" w:hAnsi="Segoe UI" w:cs="Segoe UI"/>
+          <w:sz w:val="18"/>
+          <w:szCs w:val="18"/>
+        </w:rPr>
+      </w:pPr>
+      <w:r>
+        <w:rPr>
+          <w:rStyle w:val="eop"/>
+          <w:rFonts w:ascii="Calibri" w:eastAsiaTheme="majorEastAsia" w:hAnsi="Calibri" w:cs="Calibri"/>
+          <w:sz w:val="21"/>
+          <w:szCs w:val="21"/>
+        </w:rPr>
+        <w:t> </w:t>
+      </w:r>
+    </w:p>
+    <w:p>
+      <w:pPr>
+        <w:pStyle w:val="paragraph"/>
+        <w:spacing w:before="0" w:beforeAutospacing="0" w:after="0" w:afterAutospacing="0"/>
+        <w:textAlignment w:val="baseline"/>
+        <w:rPr>
+          <w:rFonts w:ascii="Segoe UI" w:hAnsi="Segoe UI" w:cs="Segoe UI"/>
+          <w:sz w:val="18"/>
+          <w:szCs w:val="18"/>
+        </w:rPr>
+      </w:pPr>
+      <w:r>
+        <w:rPr>
+          <w:rStyle w:val="normaltextrun"/>
+          <w:rFonts w:ascii="Arial" w:hAnsi="Arial" w:cs="Arial"/>
+          <w:shd w:val="clear" w:color="auto" w:fill="C0C0C0"/>
+        </w:rPr>
+        <w:t>Por que ratos?</w:t>
+      </w:r>
+      <w:r>
+        <w:rPr>
+          <w:rStyle w:val="eop"/>
+          <w:rFonts w:ascii="Arial" w:eastAsiaTheme="majorEastAsia" w:hAnsi="Arial" w:cs="Arial"/>
+        </w:rPr>
+        <w:t> </w:t>
+      </w:r>
+    </w:p>
+    <w:p>
+      <w:pPr>
+        <w:pStyle w:val="paragraph"/>
+        <w:spacing w:before="0" w:beforeAutospacing="0" w:after="0" w:afterAutospacing="0"/>
+        <w:textAlignment w:val="baseline"/>
+        <w:rPr>
+          <w:rFonts w:ascii="Segoe UI" w:hAnsi="Segoe UI" w:cs="Segoe UI"/>
+          <w:sz w:val="18"/>
+          <w:szCs w:val="18"/>
+        </w:rPr>
+      </w:pPr>
+      <w:r>
+        <w:rPr>
+          <w:rStyle w:val="normaltextrun"/>
+          <w:rFonts w:ascii="Arial" w:hAnsi="Arial" w:cs="Arial"/>
+        </w:rPr>
+        <w:t xml:space="preserve">Desde muito nova eu sempre amei todos os animais </w:t>
+      </w:r>
+      <w:r>
+        <w:rPr>
+          <w:rStyle w:val="normaltextrun"/>
+          <w:rFonts w:ascii="Arial" w:hAnsi="Arial" w:cs="Arial"/>
+        </w:rPr>
+        <w:t>possíveis</w:t>
+      </w:r>
+      <w:r>
+        <w:rPr>
+          <w:rStyle w:val="normaltextrun"/>
+          <w:rFonts w:ascii="Arial" w:hAnsi="Arial" w:cs="Arial"/>
+        </w:rPr>
+        <w:t>, já tive peixes, lagarto, pássaros, gato, cachorro, louva-deus e com 15 anos eu tive meu primeiro rato, ali foi paixão a primeira vista, sempre que eu posso eu quero e vou ter ratinhos, por mais que a vida deles seja curta, eu quero amar e dar a melhor vida para eles, com muito carinho e muitos beijinhos, uma vida repleta de amor e qualidade. </w:t>
+      </w:r>
+      <w:r>
+        <w:rPr>
+          <w:rStyle w:val="eop"/>
+          <w:rFonts w:ascii="Arial" w:eastAsiaTheme="majorEastAsia" w:hAnsi="Arial" w:cs="Arial"/>
+        </w:rPr>
+        <w:t> </w:t>
+      </w:r>
+    </w:p>
+    <w:p>
+      <w:pPr>
+        <w:pStyle w:val="paragraph"/>
+        <w:spacing w:before="0" w:beforeAutospacing="0" w:after="0" w:afterAutospacing="0"/>
+        <w:textAlignment w:val="baseline"/>
+        <w:rPr>
+          <w:rStyle w:val="eop"/>
+          <w:rFonts w:ascii="Arial" w:eastAsiaTheme="majorEastAsia" w:hAnsi="Arial" w:cs="Arial"/>
+        </w:rPr>
+      </w:pPr>
+      <w:r>
+        <w:rPr>
+          <w:rStyle w:val="normaltextrun"/>
+          <w:rFonts w:ascii="Arial" w:hAnsi="Arial" w:cs="Arial"/>
+        </w:rPr>
+        <w:t xml:space="preserve">Ratos são animais extremamente carinhosos e engraçados, muito </w:t>
+      </w:r>
+      <w:r>
+        <w:rPr>
+          <w:rStyle w:val="normaltextrun"/>
+          <w:rFonts w:ascii="Arial" w:hAnsi="Arial" w:cs="Arial"/>
+        </w:rPr>
+        <w:t>elétricos</w:t>
+      </w:r>
+      <w:r>
+        <w:rPr>
+          <w:rStyle w:val="normaltextrun"/>
+          <w:rFonts w:ascii="Arial" w:hAnsi="Arial" w:cs="Arial"/>
+        </w:rPr>
+        <w:t xml:space="preserve"> e animados o que me faz gostar muito deles, já que gosto de ser </w:t>
+      </w:r>
+      <w:r>
+        <w:rPr>
+          <w:rStyle w:val="normaltextrun"/>
+          <w:rFonts w:ascii="Arial" w:hAnsi="Arial" w:cs="Arial"/>
+        </w:rPr>
+        <w:t>felícia</w:t>
+      </w:r>
+      <w:r>
+        <w:rPr>
+          <w:rStyle w:val="normaltextrun"/>
+          <w:rFonts w:ascii="Arial" w:hAnsi="Arial" w:cs="Arial"/>
+        </w:rPr>
+        <w:t xml:space="preserve"> com os bichos.</w:t>
+      </w:r>
+      <w:r>
+        <w:rPr>
+          <w:rStyle w:val="eop"/>
+          <w:rFonts w:ascii="Arial" w:eastAsiaTheme="majorEastAsia" w:hAnsi="Arial" w:cs="Arial"/>
+        </w:rPr>
+        <w:t> </w:t>
+      </w:r>
+    </w:p>
+    <w:p>
+      <w:pPr>
+        <w:pStyle w:val="paragraph"/>
+        <w:spacing w:before="0" w:beforeAutospacing="0" w:after="0" w:afterAutospacing="0"/>
+        <w:textAlignment w:val="baseline"/>
+        <w:rPr>
+          <w:rFonts w:ascii="Segoe UI" w:hAnsi="Segoe UI" w:cs="Segoe UI"/>
+          <w:sz w:val="18"/>
+          <w:szCs w:val="18"/>
+        </w:rPr>
+      </w:pPr>
+    </w:p>
+    <w:p>
+      <w:pPr>
+        <w:pStyle w:val="paragraph"/>
+        <w:spacing w:before="0" w:beforeAutospacing="0" w:after="0" w:afterAutospacing="0"/>
+        <w:textAlignment w:val="baseline"/>
+        <w:rPr>
+          <w:rFonts w:ascii="Segoe UI" w:hAnsi="Segoe UI" w:cs="Segoe UI"/>
+          <w:sz w:val="18"/>
+          <w:szCs w:val="18"/>
+        </w:rPr>
+      </w:pPr>
+      <w:r>
+        <w:rPr>
+          <w:rStyle w:val="normaltextrun"/>
+          <w:rFonts w:ascii="Arial" w:hAnsi="Arial" w:cs="Arial"/>
+          <w:shd w:val="clear" w:color="auto" w:fill="C0C0C0"/>
+        </w:rPr>
+        <w:t>Quando esse gosto se iniciou?</w:t>
+      </w:r>
+      <w:r>
+        <w:rPr>
+          <w:rStyle w:val="eop"/>
+          <w:rFonts w:ascii="Arial" w:eastAsiaTheme="majorEastAsia" w:hAnsi="Arial" w:cs="Arial"/>
+        </w:rPr>
+        <w:t> </w:t>
+      </w:r>
+    </w:p>
+    <w:p>
+      <w:pPr>
+        <w:pStyle w:val="paragraph"/>
+        <w:spacing w:before="0" w:beforeAutospacing="0" w:after="0" w:afterAutospacing="0"/>
+        <w:textAlignment w:val="baseline"/>
+        <w:rPr>
+          <w:rStyle w:val="eop"/>
+          <w:rFonts w:ascii="Arial" w:eastAsiaTheme="majorEastAsia" w:hAnsi="Arial" w:cs="Arial"/>
+        </w:rPr>
+      </w:pPr>
+      <w:r>
+        <w:rPr>
+          <w:rStyle w:val="normaltextrun"/>
+          <w:rFonts w:ascii="Arial" w:hAnsi="Arial" w:cs="Arial"/>
+        </w:rPr>
+        <w:t xml:space="preserve">Quando eu tinha 15 anos tive meu </w:t>
+      </w:r>
+      <w:r>
+        <w:rPr>
+          <w:rStyle w:val="normaltextrun"/>
+          <w:rFonts w:ascii="Arial" w:hAnsi="Arial" w:cs="Arial"/>
+        </w:rPr>
+        <w:t>período</w:t>
+      </w:r>
+      <w:r>
+        <w:rPr>
+          <w:rStyle w:val="normaltextrun"/>
+          <w:rFonts w:ascii="Arial" w:hAnsi="Arial" w:cs="Arial"/>
+        </w:rPr>
+        <w:t xml:space="preserve"> sombrio e depressivo e adotei um par de ratos machos, Link e Luigi eles me ajudaram bastante já que eu precisava fazer as tarefas basicas deles, como alimentar, limpar a gaiola, fazer a soltura, pesquisar e cuidar deles, o que me ajudou bastante a melhorar da depressão em que eu passava no momento.</w:t>
+      </w:r>
+      <w:r>
+        <w:rPr>
+          <w:rStyle w:val="eop"/>
+          <w:rFonts w:ascii="Arial" w:eastAsiaTheme="majorEastAsia" w:hAnsi="Arial" w:cs="Arial"/>
+        </w:rPr>
+        <w:t> </w:t>
+      </w:r>
+    </w:p>
+    <w:p>
+      <w:pPr>
+        <w:pStyle w:val="paragraph"/>
+        <w:spacing w:before="0" w:beforeAutospacing="0" w:after="0" w:afterAutospacing="0"/>
+        <w:textAlignment w:val="baseline"/>
+        <w:rPr>
+          <w:rFonts w:ascii="Segoe UI" w:hAnsi="Segoe UI" w:cs="Segoe UI"/>
+          <w:sz w:val="18"/>
+          <w:szCs w:val="18"/>
+        </w:rPr>
+      </w:pPr>
+    </w:p>
+    <w:p>
+      <w:pPr>
+        <w:pStyle w:val="paragraph"/>
+        <w:spacing w:before="0" w:beforeAutospacing="0" w:after="0" w:afterAutospacing="0"/>
+        <w:textAlignment w:val="baseline"/>
+        <w:rPr>
+          <w:rFonts w:ascii="Segoe UI" w:hAnsi="Segoe UI" w:cs="Segoe UI"/>
+          <w:sz w:val="18"/>
+          <w:szCs w:val="18"/>
+        </w:rPr>
+      </w:pPr>
+      <w:r>
+        <w:rPr>
+          <w:rStyle w:val="normaltextrun"/>
+          <w:rFonts w:ascii="Arial" w:hAnsi="Arial" w:cs="Arial"/>
+          <w:shd w:val="clear" w:color="auto" w:fill="C0C0C0"/>
+        </w:rPr>
+        <w:t>Dia a dia com minhas ratas</w:t>
+      </w:r>
+      <w:r>
+        <w:rPr>
+          <w:rStyle w:val="eop"/>
+          <w:rFonts w:ascii="Arial" w:eastAsiaTheme="majorEastAsia" w:hAnsi="Arial" w:cs="Arial"/>
+        </w:rPr>
+        <w:t> </w:t>
+      </w:r>
+    </w:p>
+    <w:p>
+      <w:pPr>
+        <w:pStyle w:val="paragraph"/>
+        <w:spacing w:before="0" w:beforeAutospacing="0" w:after="0" w:afterAutospacing="0"/>
+        <w:textAlignment w:val="baseline"/>
+        <w:rPr>
+          <w:rFonts w:ascii="Segoe UI" w:hAnsi="Segoe UI" w:cs="Segoe UI"/>
+          <w:sz w:val="18"/>
+          <w:szCs w:val="18"/>
+        </w:rPr>
+      </w:pPr>
+      <w:r>
+        <w:rPr>
+          <w:rStyle w:val="normaltextrun"/>
+          <w:rFonts w:ascii="Arial" w:hAnsi="Arial" w:cs="Arial"/>
+        </w:rPr>
+        <w:t xml:space="preserve">Eu faço a limpeza geral da gaiola todo sábado, troca de redes, limpeza do banheiro delas e lavagem das redes, de noite tenho contato com elas depois da faculdade e dou ração antes de dormir, as vezes dou o petisco favorito delas, mas agora estou </w:t>
+      </w:r>
+      <w:r>
+        <w:rPr>
+          <w:rStyle w:val="normaltextrun"/>
+          <w:rFonts w:ascii="Arial" w:hAnsi="Arial" w:cs="Arial"/>
+        </w:rPr>
+        <w:t>economizando</w:t>
+      </w:r>
+      <w:r>
+        <w:rPr>
+          <w:rStyle w:val="normaltextrun"/>
+          <w:rFonts w:ascii="Arial" w:hAnsi="Arial" w:cs="Arial"/>
+        </w:rPr>
+        <w:t xml:space="preserve"> pois elas estão gordinhas e </w:t>
+      </w:r>
+      <w:r>
+        <w:rPr>
+          <w:rStyle w:val="normaltextrun"/>
+          <w:rFonts w:ascii="Arial" w:hAnsi="Arial" w:cs="Arial"/>
+        </w:rPr>
+        <w:t>está</w:t>
+      </w:r>
+      <w:r>
+        <w:rPr>
+          <w:rStyle w:val="normaltextrun"/>
+          <w:rFonts w:ascii="Arial" w:hAnsi="Arial" w:cs="Arial"/>
+        </w:rPr>
+        <w:t xml:space="preserve"> caro o </w:t>
+      </w:r>
+      <w:r>
+        <w:rPr>
+          <w:rStyle w:val="normaltextrun"/>
+          <w:rFonts w:ascii="Arial" w:hAnsi="Arial" w:cs="Arial"/>
+        </w:rPr>
+        <w:t>M</w:t>
+      </w:r>
+      <w:r>
+        <w:rPr>
+          <w:rStyle w:val="normaltextrun"/>
+          <w:rFonts w:ascii="Arial" w:hAnsi="Arial" w:cs="Arial"/>
+        </w:rPr>
+        <w:t>ucilon.</w:t>
+      </w:r>
+      <w:r>
+        <w:rPr>
+          <w:rStyle w:val="eop"/>
+          <w:rFonts w:ascii="Arial" w:eastAsiaTheme="majorEastAsia" w:hAnsi="Arial" w:cs="Arial"/>
+        </w:rPr>
+        <w:t> </w:t>
+      </w:r>
+    </w:p>
+    <w:p>
+      <w:pPr>
+        <w:pStyle w:val="paragraph"/>
+        <w:spacing w:before="0" w:beforeAutospacing="0" w:after="0" w:afterAutospacing="0"/>
+        <w:textAlignment w:val="baseline"/>
+        <w:rPr>
+          <w:rStyle w:val="eop"/>
+          <w:rFonts w:ascii="Arial" w:eastAsiaTheme="majorEastAsia" w:hAnsi="Arial" w:cs="Arial"/>
+        </w:rPr>
+      </w:pPr>
+      <w:r>
+        <w:rPr>
+          <w:rStyle w:val="normaltextrun"/>
+          <w:rFonts w:ascii="Arial" w:hAnsi="Arial" w:cs="Arial"/>
+        </w:rPr>
+        <w:t>Elas me fazem rir bastante e me dão muitos beijinhos, mexem no meu cabelo e correm pela cama, quarto, me fazendo vigiar elas.</w:t>
+      </w:r>
+      <w:r>
+        <w:rPr>
+          <w:rStyle w:val="eop"/>
+          <w:rFonts w:ascii="Arial" w:eastAsiaTheme="majorEastAsia" w:hAnsi="Arial" w:cs="Arial"/>
+        </w:rPr>
+        <w:t> </w:t>
+      </w:r>
+    </w:p>
+    <w:p>
+      <w:pPr>
+        <w:pStyle w:val="paragraph"/>
+        <w:spacing w:before="0" w:beforeAutospacing="0" w:after="0" w:afterAutospacing="0"/>
+        <w:textAlignment w:val="baseline"/>
+        <w:rPr>
+          <w:rStyle w:val="eop"/>
+          <w:rFonts w:ascii="Arial" w:eastAsiaTheme="majorEastAsia" w:hAnsi="Arial" w:cs="Arial"/>
+        </w:rPr>
+      </w:pPr>
+    </w:p>
+    <w:p>
+      <w:pPr>
+        <w:pStyle w:val="paragraph"/>
+        <w:spacing w:before="0" w:beforeAutospacing="0" w:after="0" w:afterAutospacing="0"/>
+        <w:textAlignment w:val="baseline"/>
+        <w:rPr>
+          <w:rFonts w:ascii="Segoe UI" w:hAnsi="Segoe UI" w:cs="Segoe UI"/>
+          <w:sz w:val="18"/>
+          <w:szCs w:val="18"/>
+        </w:rPr>
+      </w:pPr>
+    </w:p>
+    <w:p>
+      <w:pPr>
+        <w:pStyle w:val="paragraph"/>
+        <w:spacing w:before="0" w:beforeAutospacing="0" w:after="0" w:afterAutospacing="0"/>
+        <w:textAlignment w:val="baseline"/>
+        <w:rPr>
+          <w:rFonts w:ascii="Segoe UI" w:hAnsi="Segoe UI" w:cs="Segoe UI"/>
+          <w:sz w:val="18"/>
+          <w:szCs w:val="18"/>
+        </w:rPr>
+      </w:pPr>
+    </w:p>
+    <w:p>
+      <w:pPr>
+        <w:pStyle w:val="paragraph"/>
+        <w:spacing w:before="0" w:beforeAutospacing="0" w:after="0" w:afterAutospacing="0"/>
+        <w:textAlignment w:val="baseline"/>
+        <w:rPr>
+          <w:rFonts w:ascii="Segoe UI" w:hAnsi="Segoe UI" w:cs="Segoe UI"/>
+          <w:sz w:val="18"/>
+          <w:szCs w:val="18"/>
+        </w:rPr>
+      </w:pPr>
+      <w:r>
+        <w:rPr>
+          <w:rStyle w:val="normaltextrun"/>
+          <w:rFonts w:ascii="Arial" w:hAnsi="Arial" w:cs="Arial"/>
+          <w:shd w:val="clear" w:color="auto" w:fill="C0C0C0"/>
+        </w:rPr>
+        <w:lastRenderedPageBreak/>
+        <w:t>Por que escolhi o tema?</w:t>
+      </w:r>
+      <w:r>
+        <w:rPr>
+          <w:rStyle w:val="eop"/>
+          <w:rFonts w:ascii="Arial" w:eastAsiaTheme="majorEastAsia" w:hAnsi="Arial" w:cs="Arial"/>
+        </w:rPr>
+        <w:t> </w:t>
+      </w:r>
+    </w:p>
+    <w:p>
+      <w:pPr>
+        <w:pStyle w:val="paragraph"/>
+        <w:spacing w:before="0" w:beforeAutospacing="0" w:after="0" w:afterAutospacing="0"/>
+        <w:textAlignment w:val="baseline"/>
+        <w:rPr>
+          <w:rFonts w:ascii="Segoe UI" w:hAnsi="Segoe UI" w:cs="Segoe UI"/>
+          <w:sz w:val="18"/>
+          <w:szCs w:val="18"/>
+        </w:rPr>
+      </w:pPr>
+      <w:r>
+        <w:rPr>
+          <w:rStyle w:val="normaltextrun"/>
+          <w:rFonts w:ascii="Arial" w:hAnsi="Arial" w:cs="Arial"/>
+        </w:rPr>
+        <w:t xml:space="preserve">Por que ratos são muito desvalorizados pelas pessoas que não conhecem o amor e carinho que </w:t>
+      </w:r>
+      <w:r>
+        <w:rPr>
+          <w:rStyle w:val="normaltextrun"/>
+          <w:rFonts w:ascii="Arial" w:hAnsi="Arial" w:cs="Arial"/>
+        </w:rPr>
+        <w:t>eles têm</w:t>
+      </w:r>
+      <w:r>
+        <w:rPr>
+          <w:rStyle w:val="normaltextrun"/>
+          <w:rFonts w:ascii="Arial" w:hAnsi="Arial" w:cs="Arial"/>
+        </w:rPr>
+        <w:t xml:space="preserve"> a oferecer, gostaria que as pesso</w:t>
+      </w:r>
+      <w:r>
+        <w:rPr>
+          <w:rStyle w:val="normaltextrun"/>
+          <w:rFonts w:ascii="Arial" w:hAnsi="Arial" w:cs="Arial"/>
+        </w:rPr>
+        <w:t>as</w:t>
+      </w:r>
+      <w:r>
+        <w:rPr>
+          <w:rStyle w:val="normaltextrun"/>
+          <w:rFonts w:ascii="Arial" w:hAnsi="Arial" w:cs="Arial"/>
+        </w:rPr>
+        <w:t xml:space="preserve"> </w:t>
+      </w:r>
+      <w:r>
+        <w:rPr>
+          <w:rStyle w:val="normaltextrun"/>
+          <w:rFonts w:ascii="Arial" w:hAnsi="Arial" w:cs="Arial"/>
+        </w:rPr>
+        <w:t>conhecessem</w:t>
+      </w:r>
+      <w:r>
+        <w:rPr>
+          <w:rStyle w:val="normaltextrun"/>
+          <w:rFonts w:ascii="Arial" w:hAnsi="Arial" w:cs="Arial"/>
+        </w:rPr>
+        <w:t xml:space="preserve"> eles como pets e ver que eles são como mini cachorros felizes e gordinhos. </w:t>
+      </w:r>
+      <w:r>
+        <w:rPr>
+          <w:rStyle w:val="eop"/>
+          <w:rFonts w:ascii="Arial" w:eastAsiaTheme="majorEastAsia" w:hAnsi="Arial" w:cs="Arial"/>
+        </w:rPr>
+        <w:t> </w:t>
+      </w:r>
+    </w:p>
+    <w:p>
+      <w:pPr>
+        <w:pStyle w:val="paragraph"/>
+        <w:spacing w:before="0" w:beforeAutospacing="0" w:after="0" w:afterAutospacing="0"/>
+        <w:textAlignment w:val="baseline"/>
+        <w:rPr>
+          <w:rFonts w:ascii="Segoe UI" w:hAnsi="Segoe UI" w:cs="Segoe UI"/>
+          <w:sz w:val="18"/>
+          <w:szCs w:val="18"/>
+        </w:rPr>
+      </w:pPr>
+      <w:r>
+        <w:rPr>
+          <w:rStyle w:val="normaltextrun"/>
+          <w:rFonts w:ascii="Arial" w:hAnsi="Arial" w:cs="Arial"/>
+        </w:rPr>
+        <w:t xml:space="preserve">Ratos são o amorzinho da minha vida e espero que as pessoas comecem a perder o medo deles depois da minha apresentação de projeto </w:t>
+      </w:r>
+      <w:r>
+        <w:rPr>
+          <w:rStyle w:val="normaltextrun"/>
+          <w:rFonts w:ascii="Segoe UI Symbol" w:hAnsi="Segoe UI Symbol" w:cs="Segoe UI Symbol"/>
+        </w:rPr>
+        <w:t>❤</w:t>
+      </w:r>
+      <w:r>
+        <w:rPr>
+          <w:rStyle w:val="eop"/>
+          <w:rFonts w:ascii="Arial" w:eastAsiaTheme="majorEastAsia" w:hAnsi="Arial" w:cs="Arial"/>
+        </w:rPr>
+        <w:t> </w:t>
+      </w:r>
+    </w:p>
+    <w:p/>
+    <w:p/>
+    <w:p/>
+    <w:p/>
+    <w:p>
+      <w:pPr>
+        <w:pStyle w:val="Ttulo"/>
+        <w:rPr>
+          <w:rFonts w:cstheme="majorHAnsi"/>
+          <w:color w:val="000000" w:themeColor="text1"/>
+          <w:sz w:val="72"/>
+          <w:szCs w:val="72"/>
+        </w:rPr>
+      </w:pPr>
+      <w:bookmarkStart w:id="1" w:name="_Toc112956131"/>
+      <w:r>
+        <w:rPr>
+          <w:rFonts w:cstheme="majorHAnsi"/>
+          <w:color w:val="000000" w:themeColor="text1"/>
+          <w:sz w:val="72"/>
+          <w:szCs w:val="72"/>
+        </w:rPr>
         <w:t>Objetivo</w:t>
       </w:r>
-      <w:bookmarkEnd w:id="2"/>
+      <w:bookmarkEnd w:id="1"/>
     </w:p>
     <w:p/>
     <w:p>
@@ -998,6 +1762,90 @@
     </w:p>
     <w:p>
       <w:pPr>
+        <w:pStyle w:val="SemEspaamento"/>
+        <w:ind w:left="1800"/>
+        <w:rPr>
+          <w:rFonts w:ascii="Arial" w:hAnsi="Arial" w:cs="Arial"/>
+          <w:color w:val="000000" w:themeColor="text1"/>
+          <w:sz w:val="24"/>
+          <w:szCs w:val="24"/>
+        </w:rPr>
+      </w:pPr>
+    </w:p>
+    <w:p>
+      <w:pPr>
+        <w:pStyle w:val="SemEspaamento"/>
+        <w:ind w:left="1800"/>
+        <w:rPr>
+          <w:rFonts w:ascii="Arial" w:hAnsi="Arial" w:cs="Arial"/>
+          <w:color w:val="000000" w:themeColor="text1"/>
+          <w:sz w:val="24"/>
+          <w:szCs w:val="24"/>
+        </w:rPr>
+      </w:pPr>
+    </w:p>
+    <w:p>
+      <w:pPr>
+        <w:pStyle w:val="SemEspaamento"/>
+        <w:ind w:left="1800"/>
+        <w:rPr>
+          <w:rFonts w:ascii="Arial" w:hAnsi="Arial" w:cs="Arial"/>
+          <w:color w:val="000000" w:themeColor="text1"/>
+          <w:sz w:val="24"/>
+          <w:szCs w:val="24"/>
+        </w:rPr>
+      </w:pPr>
+    </w:p>
+    <w:p>
+      <w:pPr>
+        <w:pStyle w:val="SemEspaamento"/>
+        <w:ind w:left="1800"/>
+        <w:rPr>
+          <w:rFonts w:ascii="Arial" w:hAnsi="Arial" w:cs="Arial"/>
+          <w:color w:val="000000" w:themeColor="text1"/>
+          <w:sz w:val="24"/>
+          <w:szCs w:val="24"/>
+        </w:rPr>
+      </w:pPr>
+    </w:p>
+    <w:p>
+      <w:pPr>
+        <w:pStyle w:val="SemEspaamento"/>
+        <w:ind w:left="1800"/>
+        <w:rPr>
+          <w:rFonts w:ascii="Arial" w:hAnsi="Arial" w:cs="Arial"/>
+          <w:color w:val="000000" w:themeColor="text1"/>
+          <w:sz w:val="24"/>
+          <w:szCs w:val="24"/>
+        </w:rPr>
+      </w:pPr>
+    </w:p>
+    <w:p>
+      <w:pPr>
+        <w:pStyle w:val="SemEspaamento"/>
+        <w:ind w:left="1800"/>
+        <w:rPr>
+          <w:rFonts w:ascii="Arial" w:hAnsi="Arial" w:cs="Arial"/>
+          <w:color w:val="000000" w:themeColor="text1"/>
+          <w:sz w:val="24"/>
+          <w:szCs w:val="24"/>
+        </w:rPr>
+      </w:pPr>
+    </w:p>
+    <w:p>
+      <w:pPr>
+        <w:pStyle w:val="SemEspaamento"/>
+        <w:ind w:left="1800"/>
+        <w:rPr>
+          <w:rFonts w:ascii="Arial" w:hAnsi="Arial" w:cs="Arial"/>
+          <w:color w:val="000000" w:themeColor="text1"/>
+          <w:sz w:val="24"/>
+          <w:szCs w:val="24"/>
+        </w:rPr>
+      </w:pPr>
+    </w:p>
+    <w:p>
+      <w:pPr>
         <w:pStyle w:val="Ttulo"/>
         <w:rPr>
           <w:color w:val="000000" w:themeColor="text1"/>
@@ -1011,7 +1859,6 @@
           <w:sz w:val="72"/>
           <w:szCs w:val="72"/>
         </w:rPr>
-        <w:lastRenderedPageBreak/>
         <w:t>Ferramenta de gestão</w:t>
       </w:r>
     </w:p>
@@ -1112,7 +1959,15 @@
           <w:sz w:val="72"/>
           <w:szCs w:val="72"/>
         </w:rPr>
-        <w:t>Modelagem de dados DEER</w:t>
+        <w:t>Modelagem de dados D</w:t>
+      </w:r>
+      <w:r>
+        <w:rPr>
+          <w:color w:val="000000" w:themeColor="text1"/>
+          <w:sz w:val="72"/>
+          <w:szCs w:val="72"/>
+        </w:rPr>
+        <w:t>ER</w:t>
       </w:r>
     </w:p>
     <w:p/>
@@ -1263,7 +2118,6 @@
           <w:sz w:val="72"/>
           <w:szCs w:val="72"/>
         </w:rPr>
-        <w:lastRenderedPageBreak/>
         <w:t>Protótipo de tela e usabilidade</w:t>
       </w:r>
     </w:p>
@@ -1304,8 +2158,10 @@
       <w:r>
         <w:rPr>
           <w:rFonts w:ascii="Arial" w:eastAsia="Arial" w:hAnsi="Arial" w:cs="Arial"/>
-          <w:sz w:val="24"/>
-          <w:szCs w:val="24"/>
+          <w:noProof/>
+          <w:sz w:val="24"/>
+          <w:szCs w:val="24"/>
+          <w:lang w:eastAsia="pt-BR"/>
         </w:rPr>
         <w:drawing>
           <wp:anchor distT="0" distB="0" distL="114300" distR="114300" simplePos="0" relativeHeight="251661312" behindDoc="0" locked="0" layoutInCell="1" allowOverlap="1">
@@ -1425,8 +2281,10 @@
       <w:r>
         <w:rPr>
           <w:rFonts w:ascii="Arial" w:eastAsia="Arial" w:hAnsi="Arial" w:cs="Arial"/>
-          <w:sz w:val="24"/>
-          <w:szCs w:val="24"/>
+          <w:noProof/>
+          <w:sz w:val="24"/>
+          <w:szCs w:val="24"/>
+          <w:lang w:eastAsia="pt-BR"/>
         </w:rPr>
         <w:drawing>
           <wp:anchor distT="0" distB="0" distL="114300" distR="114300" simplePos="0" relativeHeight="251663360" behindDoc="0" locked="0" layoutInCell="1" allowOverlap="1">
@@ -1987,7 +2845,6 @@
           <w:sz w:val="72"/>
           <w:szCs w:val="72"/>
         </w:rPr>
-        <w:lastRenderedPageBreak/>
         <w:t>Conclusão</w:t>
       </w:r>
     </w:p>
@@ -2006,7 +2863,7 @@
           <w:szCs w:val="24"/>
         </w:rPr>
       </w:pPr>
-      <w:bookmarkStart w:id="3" w:name="_Toc558300307"/>
+      <w:bookmarkStart w:id="2" w:name="_Toc558300307"/>
       <w:r>
         <w:rPr>
           <w:rFonts w:ascii="Arial" w:eastAsia="Arial" w:hAnsi="Arial" w:cs="Arial"/>
@@ -2019,7 +2876,7 @@
         </w:rPr>
         <w:t xml:space="preserve">resultados </w:t>
       </w:r>
-      <w:bookmarkEnd w:id="3"/>
+      <w:bookmarkEnd w:id="2"/>
     </w:p>
     <w:p/>
     <w:p>
@@ -2076,7 +2933,7 @@
           <w:szCs w:val="24"/>
         </w:rPr>
       </w:pPr>
-      <w:bookmarkStart w:id="4" w:name="_Toc1741092477"/>
+      <w:bookmarkStart w:id="3" w:name="_Toc1741092477"/>
       <w:r>
         <w:rPr>
           <w:rFonts w:ascii="Arial" w:eastAsia="Arial" w:hAnsi="Arial" w:cs="Arial"/>
@@ -2100,7 +2957,7 @@
         </w:rPr>
         <w:t>Processo de aprendizado com o projeto:</w:t>
       </w:r>
-      <w:bookmarkEnd w:id="4"/>
+      <w:bookmarkEnd w:id="3"/>
     </w:p>
     <w:p/>
     <w:p>
@@ -2192,18 +3049,7 @@
         <w:t>Gostaria de agradecer a faculdade SPTECH pela oportunidade de aprendizado e evolução como pessoa e profissional da área.</w:t>
       </w:r>
     </w:p>
-    <w:p/>
-    <w:p>
-      <w:pPr>
-        <w:ind w:firstLine="420"/>
-        <w:rPr>
-          <w:rFonts w:ascii="Arial" w:hAnsi="Arial" w:cs="Arial"/>
-          <w:b/>
-          <w:color w:val="000000" w:themeColor="text1"/>
-          <w:sz w:val="24"/>
-          <w:szCs w:val="24"/>
-        </w:rPr>
-      </w:pPr>
+    <w:p>
       <w:r>
         <w:rPr>
           <w:noProof/>
@@ -2216,9 +3062,9 @@
               <wp:align>center</wp:align>
             </wp:positionH>
             <wp:positionV relativeFrom="paragraph">
-              <wp:posOffset>20955</wp:posOffset>
+              <wp:posOffset>0</wp:posOffset>
             </wp:positionV>
-            <wp:extent cx="2525396" cy="3695700"/>
+            <wp:extent cx="2525395" cy="3695700"/>
             <wp:effectExtent l="0" t="0" r="8255" b="0"/>
             <wp:wrapNone/>
             <wp:docPr id="8" name="Imagem 8" descr="Rat Mouse Rodent - Free vector graphic on Pixabay"/>
@@ -2250,7 +3096,7 @@
                   <pic:spPr bwMode="auto">
                     <a:xfrm>
                       <a:off x="0" y="0"/>
-                      <a:ext cx="2525396" cy="3695700"/>
+                      <a:ext cx="2525395" cy="3695700"/>
                     </a:xfrm>
                     <a:prstGeom prst="rect">
                       <a:avLst/>
@@ -2266,6 +3112,20 @@
           </wp:anchor>
         </w:drawing>
       </w:r>
+    </w:p>
+    <w:p>
+      <w:pPr>
+        <w:ind w:firstLine="420"/>
+        <w:rPr>
+          <w:rFonts w:ascii="Arial" w:hAnsi="Arial" w:cs="Arial"/>
+          <w:b/>
+          <w:color w:val="000000" w:themeColor="text1"/>
+          <w:sz w:val="24"/>
+          <w:szCs w:val="24"/>
+        </w:rPr>
+      </w:pPr>
+      <w:bookmarkStart w:id="4" w:name="_GoBack"/>
+      <w:bookmarkEnd w:id="4"/>
     </w:p>
     <w:sectPr>
       <w:pgSz w:w="11906" w:h="16838"/>
@@ -3800,6 +4660,30 @@
     <w:uiPriority w:val="1"/>
     <w:rsid w:val="00281372"/>
   </w:style>
+  <w:style w:type="paragraph" w:customStyle="1" w:styleId="paragraph">
+    <w:name w:val="paragraph"/>
+    <w:basedOn w:val="Normal"/>
+    <w:rsid w:val="004E3B10"/>
+    <w:pPr>
+      <w:spacing w:before="100" w:beforeAutospacing="1" w:after="100" w:afterAutospacing="1" w:line="240" w:lineRule="auto"/>
+    </w:pPr>
+    <w:rPr>
+      <w:rFonts w:ascii="Times New Roman" w:eastAsia="Times New Roman" w:hAnsi="Times New Roman" w:cs="Times New Roman"/>
+      <w:sz w:val="24"/>
+      <w:szCs w:val="24"/>
+      <w:lang w:eastAsia="pt-BR"/>
+    </w:rPr>
+  </w:style>
+  <w:style w:type="character" w:customStyle="1" w:styleId="normaltextrun">
+    <w:name w:val="normaltextrun"/>
+    <w:basedOn w:val="Fontepargpadro"/>
+    <w:rsid w:val="004E3B10"/>
+  </w:style>
+  <w:style w:type="character" w:customStyle="1" w:styleId="eop">
+    <w:name w:val="eop"/>
+    <w:basedOn w:val="Fontepargpadro"/>
+    <w:rsid w:val="004E3B10"/>
+  </w:style>
 </w:styles>
 </file>
 
@@ -4069,7 +4953,7 @@
 </file>
 
 <file path=customXml/itemProps1.xml><?xml version="1.0" encoding="utf-8"?>
-<ds:datastoreItem xmlns:ds="http://schemas.openxmlformats.org/officeDocument/2006/customXml" ds:itemID="{427BF65E-B075-456D-AC0D-0E6F22D3BAC4}">
+<ds:datastoreItem xmlns:ds="http://schemas.openxmlformats.org/officeDocument/2006/customXml" ds:itemID="{7889C449-2071-41EA-AEFE-5B9371000766}">
   <ds:schemaRefs>
     <ds:schemaRef ds:uri="http://schemas.openxmlformats.org/officeDocument/2006/bibliography"/>
   </ds:schemaRefs>

</xml_diff>